<commit_message>
Database with relations and tests
</commit_message>
<xml_diff>
--- a/doc/Projectplan Programmeren 5.docx
+++ b/doc/Projectplan Programmeren 5.docx
@@ -130,10 +130,7 @@
         </w:numPr>
       </w:pPr>
       <w:r>
-        <w:t>Acceptatiecriteria</w:t>
-      </w:r>
-      <w:r>
-        <w:t>:</w:t>
+        <w:t>Acceptatiecriteria:</w:t>
       </w:r>
     </w:p>
     <w:p>
@@ -220,22 +217,16 @@
       <w:r>
         <w:t xml:space="preserve">Als gebruiker wil ik mee rechten krijg als ik </w:t>
       </w:r>
-      <w:proofErr w:type="gramStart"/>
-      <w:r>
-        <w:t>actief</w:t>
-      </w:r>
-      <w:r>
-        <w:t>(</w:t>
-      </w:r>
-      <w:proofErr w:type="gramEnd"/>
-      <w:r>
-        <w:t>aantal comments of x aantal comments)</w:t>
-      </w:r>
-      <w:r>
-        <w:t xml:space="preserve"> blijf</w:t>
-      </w:r>
-      <w:r>
-        <w:t xml:space="preserve"> …</w:t>
+      <w:r>
+        <w:t xml:space="preserve">meer dan 5 </w:t>
+      </w:r>
+      <w:proofErr w:type="spellStart"/>
+      <w:r>
+        <w:t>likes</w:t>
+      </w:r>
+      <w:proofErr w:type="spellEnd"/>
+      <w:r>
+        <w:t xml:space="preserve"> heb gegeven </w:t>
       </w:r>
     </w:p>
     <w:p>
@@ -277,11 +268,7 @@
         </w:numPr>
       </w:pPr>
       <w:r>
-        <w:lastRenderedPageBreak/>
-        <w:t>Acceptatiecriteria</w:t>
-      </w:r>
-      <w:r>
-        <w:t>:</w:t>
+        <w:t>Acceptatiecriteria:</w:t>
       </w:r>
     </w:p>
     <w:p>
@@ -308,10 +295,7 @@
         </w:numPr>
       </w:pPr>
       <w:r>
-        <w:t>Acceptatiecriteria</w:t>
-      </w:r>
-      <w:r>
-        <w:t>:</w:t>
+        <w:t>Acceptatiecriteria:</w:t>
       </w:r>
     </w:p>
     <w:p>
@@ -338,10 +322,7 @@
         </w:numPr>
       </w:pPr>
       <w:r>
-        <w:t>Acceptatiecriteria</w:t>
-      </w:r>
-      <w:r>
-        <w:t xml:space="preserve">: </w:t>
+        <w:t xml:space="preserve">Acceptatiecriteria: </w:t>
       </w:r>
     </w:p>
     <w:p>

</xml_diff>